<commit_message>
Finalizada a tela de elenco
</commit_message>
<xml_diff>
--- a/Documentação/Corinthianize_documentação.docx
+++ b/Documentação/Corinthianize_documentação.docx
@@ -11,7 +11,7 @@
           <w:noProof/>
         </w:rPr>
         <w:drawing>
-          <wp:anchor distT="0" distB="0" distL="114300" distR="114300" simplePos="0" relativeHeight="251658240" behindDoc="0" locked="0" layoutInCell="1" allowOverlap="1" wp14:anchorId="35EEBD29" wp14:editId="5807CCBC">
+          <wp:anchor distT="0" distB="0" distL="114300" distR="114300" simplePos="0" relativeHeight="251658240" behindDoc="0" locked="0" layoutInCell="1" allowOverlap="1" wp14:anchorId="35EEBD29" wp14:editId="459B692E">
             <wp:simplePos x="0" y="0"/>
             <wp:positionH relativeFrom="page">
               <wp:posOffset>498764</wp:posOffset>
@@ -1524,17 +1524,6 @@
           <w:szCs w:val="32"/>
         </w:rPr>
       </w:pPr>
-      <w:r>
-        <w:rPr>
-          <w:rFonts w:ascii="Arial" w:hAnsi="Arial" w:cs="Arial"/>
-          <w:b/>
-          <w:bCs/>
-          <w:sz w:val="32"/>
-          <w:szCs w:val="32"/>
-        </w:rPr>
-        <w:lastRenderedPageBreak/>
-        <w:t>PROTÓTIPO</w:t>
-      </w:r>
     </w:p>
     <w:p>
       <w:pPr>
@@ -3233,6 +3222,7 @@
   <w:style w:type="character" w:default="1" w:styleId="Fontepargpadro">
     <w:name w:val="Default Paragraph Font"/>
     <w:uiPriority w:val="1"/>
+    <w:semiHidden/>
     <w:unhideWhenUsed/>
   </w:style>
   <w:style w:type="table" w:default="1" w:styleId="Tabelanormal">

</xml_diff>